<commit_message>
add adress + oa contact
</commit_message>
<xml_diff>
--- a/Smartco/Webapps/api.doc_generation/api/controllers/DOC/Provision OA LEGAL - ANG.docx
+++ b/Smartco/Webapps/api.doc_generation/api/controllers/DOC/Provision OA LEGAL - ANG.docx
@@ -87,16 +87,7 @@
                 <w:szCs w:val="22"/>
                 <w:lang w:val="en-US"/>
               </w:rPr>
-              <w:t xml:space="preserve">Mr/Ms </w:t>
-            </w:r>
-            <w:r>
-              <w:rPr>
-                <w:rFonts w:eastAsia="Gulim" w:ascii="Calibri" w:hAnsi="Calibri" w:asciiTheme="minorHAnsi" w:hAnsiTheme="minorHAnsi"/>
-                <w:sz w:val="22"/>
-                <w:szCs w:val="22"/>
-                <w:lang w:val="en-US"/>
-              </w:rPr>
-              <w:t>{client}</w:t>
+              <w:t>Mr/Ms {client}</w:t>
             </w:r>
           </w:p>
           <w:p>
@@ -116,7 +107,7 @@
                 <w:szCs w:val="22"/>
                 <w:lang w:val="en-US"/>
               </w:rPr>
-              <w:t>@</w:t>
+              <w:t>{client_adress}</w:t>
             </w:r>
           </w:p>
         </w:tc>
@@ -191,15 +182,7 @@
                 <w:sz w:val="22"/>
                 <w:szCs w:val="22"/>
               </w:rPr>
-              <w:t xml:space="preserve">Geneva, </w:t>
-            </w:r>
-            <w:r>
-              <w:rPr>
-                <w:rFonts w:eastAsia="Gulim" w:cs="Gautami" w:ascii="Calibri" w:hAnsi="Calibri" w:asciiTheme="minorHAnsi" w:hAnsiTheme="minorHAnsi"/>
-                <w:sz w:val="22"/>
-                <w:szCs w:val="22"/>
-              </w:rPr>
-              <w:t>{date}</w:t>
+              <w:t>Geneva, {date}</w:t>
             </w:r>
           </w:p>
           <w:p>
@@ -779,21 +762,7 @@
           <w:rFonts w:ascii="Calibri" w:hAnsi="Calibri" w:asciiTheme="minorHAnsi" w:hAnsiTheme="minorHAnsi"/>
           <w:lang w:val="en-US"/>
         </w:rPr>
-        <w:t xml:space="preserve">Dear Mr/Ms </w:t>
-      </w:r>
-      <w:r>
-        <w:rPr>
-          <w:rFonts w:ascii="Calibri" w:hAnsi="Calibri" w:asciiTheme="minorHAnsi" w:hAnsiTheme="minorHAnsi"/>
-          <w:lang w:val="en-US"/>
-        </w:rPr>
-        <w:t>{client}</w:t>
-      </w:r>
-      <w:r>
-        <w:rPr>
-          <w:rFonts w:ascii="Calibri" w:hAnsi="Calibri" w:asciiTheme="minorHAnsi" w:hAnsiTheme="minorHAnsi"/>
-          <w:lang w:val="en-US"/>
-        </w:rPr>
-        <w:t xml:space="preserve"> , </w:t>
+        <w:t xml:space="preserve">Dear Mr/Ms {client} , </w:t>
       </w:r>
     </w:p>
     <w:p>
@@ -840,36 +809,34 @@
           <w:szCs w:val="22"/>
           <w:lang w:val="en-GB" w:eastAsia="fr-FR"/>
         </w:rPr>
-        <w:t xml:space="preserve">CHF </w:t>
-      </w:r>
-      <w:r>
-        <w:rPr>
-          <w:rFonts w:ascii="Calibri" w:hAnsi="Calibri" w:asciiTheme="minorHAnsi" w:hAnsiTheme="minorHAnsi"/>
-          <w:b/>
-          <w:sz w:val="22"/>
-          <w:szCs w:val="22"/>
-          <w:lang w:val="en-GB" w:eastAsia="fr-FR"/>
-        </w:rPr>
-        <w:t>{price}</w:t>
-      </w:r>
-      <w:r>
-        <w:rPr>
-          <w:rFonts w:ascii="Calibri" w:hAnsi="Calibri" w:asciiTheme="minorHAnsi" w:hAnsiTheme="minorHAnsi"/>
-          <w:b/>
-          <w:sz w:val="22"/>
-          <w:szCs w:val="22"/>
-          <w:lang w:val="en-GB" w:eastAsia="fr-FR"/>
-        </w:rPr>
-        <w:t>.-</w:t>
-      </w:r>
-      <w:r>
-        <w:rPr>
-          <w:rFonts w:ascii="Calibri" w:hAnsi="Calibri" w:asciiTheme="minorHAnsi" w:hAnsiTheme="minorHAnsi"/>
-          <w:sz w:val="22"/>
-          <w:szCs w:val="22"/>
-          <w:lang w:val="en-GB" w:eastAsia="fr-FR"/>
-        </w:rPr>
-        <w:t xml:space="preserve"> (VAT 7.7% and administrative cost 2% included), as retainer regarding your case. </w:t>
+        <w:t>CHF {price}.-</w:t>
+      </w:r>
+      <w:r>
+        <w:rPr>
+          <w:rFonts w:ascii="Calibri" w:hAnsi="Calibri" w:asciiTheme="minorHAnsi" w:hAnsiTheme="minorHAnsi"/>
+          <w:sz w:val="22"/>
+          <w:szCs w:val="22"/>
+          <w:lang w:val="en-GB" w:eastAsia="fr-FR"/>
+        </w:rPr>
+        <w:t xml:space="preserve"> (</w:t>
+      </w:r>
+      <w:r>
+        <w:rPr>
+          <w:rFonts w:ascii="Calibri" w:hAnsi="Calibri" w:asciiTheme="minorHAnsi" w:hAnsiTheme="minorHAnsi"/>
+          <w:sz w:val="22"/>
+          <w:szCs w:val="22"/>
+          <w:lang w:val="en-GB" w:eastAsia="fr-FR"/>
+        </w:rPr>
+        <w:t>{TVA}</w:t>
+      </w:r>
+      <w:r>
+        <w:rPr>
+          <w:rFonts w:ascii="Calibri" w:hAnsi="Calibri" w:asciiTheme="minorHAnsi" w:hAnsiTheme="minorHAnsi"/>
+          <w:sz w:val="22"/>
+          <w:szCs w:val="22"/>
+          <w:lang w:val="en-GB" w:eastAsia="fr-FR"/>
+        </w:rPr>
+        <w:t xml:space="preserve">), as retainer regarding your case. </w:t>
       </w:r>
     </w:p>
     <w:p>
@@ -1002,14 +969,6 @@
         <w:t>Bank :</w:t>
         <w:tab/>
         <w:tab/>
-      </w:r>
-      <w:r>
-        <w:rPr>
-          <w:rFonts w:ascii="Calibri" w:hAnsi="Calibri" w:asciiTheme="minorHAnsi" w:hAnsiTheme="minorHAnsi"/>
-          <w:sz w:val="22"/>
-          <w:szCs w:val="22"/>
-          <w:lang w:val="de-CH" w:eastAsia="fr-FR"/>
-        </w:rPr>
         <w:t>{bank}</w:t>
       </w:r>
     </w:p>
@@ -1035,14 +994,6 @@
         <w:t>IBAN :</w:t>
         <w:tab/>
         <w:tab/>
-      </w:r>
-      <w:r>
-        <w:rPr>
-          <w:rFonts w:ascii="Calibri" w:hAnsi="Calibri" w:asciiTheme="minorHAnsi" w:hAnsiTheme="minorHAnsi"/>
-          <w:sz w:val="22"/>
-          <w:szCs w:val="22"/>
-          <w:lang w:val="en-GB" w:eastAsia="fr-FR"/>
-        </w:rPr>
         <w:t>{iban}</w:t>
       </w:r>
     </w:p>
@@ -1068,14 +1019,6 @@
         <w:t>Swift/BIC:</w:t>
         <w:tab/>
         <w:tab/>
-      </w:r>
-      <w:r>
-        <w:rPr>
-          <w:rFonts w:ascii="Calibri" w:hAnsi="Calibri" w:asciiTheme="minorHAnsi" w:hAnsiTheme="minorHAnsi"/>
-          <w:sz w:val="22"/>
-          <w:szCs w:val="22"/>
-          <w:lang w:val="en-GB" w:eastAsia="fr-FR"/>
-        </w:rPr>
         <w:t>{swift}</w:t>
       </w:r>
     </w:p>
@@ -1101,14 +1044,6 @@
         <w:t>Clearing:</w:t>
         <w:tab/>
         <w:tab/>
-      </w:r>
-      <w:r>
-        <w:rPr>
-          <w:rFonts w:ascii="Calibri" w:hAnsi="Calibri" w:asciiTheme="minorHAnsi" w:hAnsiTheme="minorHAnsi"/>
-          <w:sz w:val="22"/>
-          <w:szCs w:val="22"/>
-          <w:lang w:val="en-GB" w:eastAsia="fr-FR"/>
-        </w:rPr>
         <w:t>{clearing}</w:t>
       </w:r>
     </w:p>
@@ -1134,14 +1069,6 @@
         <w:t>Reference :</w:t>
         <w:tab/>
         <w:tab/>
-      </w:r>
-      <w:r>
-        <w:rPr>
-          <w:rFonts w:ascii="Calibri" w:hAnsi="Calibri" w:asciiTheme="minorHAnsi" w:hAnsiTheme="minorHAnsi"/>
-          <w:sz w:val="22"/>
-          <w:szCs w:val="22"/>
-          <w:lang w:val="en-GB" w:eastAsia="fr-FR"/>
-        </w:rPr>
         <w:t>{ref}</w:t>
       </w:r>
     </w:p>
@@ -1328,7 +1255,7 @@
           <w:szCs w:val="22"/>
           <w:lang w:val="en-US" w:eastAsia="en-US"/>
         </w:rPr>
-        <w:t>*</w:t>
+        <w:t>{oa_contact}</w:t>
       </w:r>
     </w:p>
     <w:p>
@@ -1860,6 +1787,7 @@
     <w:rsid w:val="00db2781"/>
     <w:pPr>
       <w:widowControl/>
+      <w:suppressAutoHyphens w:val="true"/>
       <w:bidi w:val="0"/>
       <w:spacing w:before="0" w:after="0"/>
       <w:jc w:val="left"/>
@@ -2058,7 +1986,7 @@
     <w:rsid w:val="0076650b"/>
     <w:pPr>
       <w:widowControl/>
-      <w:pBdr/>
+      <w:suppressAutoHyphens w:val="true"/>
       <w:bidi w:val="0"/>
       <w:spacing w:before="0" w:after="0"/>
       <w:jc w:val="left"/>

</xml_diff>

<commit_message>
update oa + doc gen
</commit_message>
<xml_diff>
--- a/Smartco/Webapps/api.doc_generation/api/controllers/DOC/Provision OA LEGAL - ANG.docx
+++ b/Smartco/Webapps/api.doc_generation/api/controllers/DOC/Provision OA LEGAL - ANG.docx
@@ -87,7 +87,16 @@
                 <w:szCs w:val="22"/>
                 <w:lang w:val="en-US"/>
               </w:rPr>
-              <w:t>Mr/Ms {client}</w:t>
+              <w:t>{gender}</w:t>
+            </w:r>
+            <w:r>
+              <w:rPr>
+                <w:rFonts w:eastAsia="Gulim" w:ascii="Calibri" w:hAnsi="Calibri" w:asciiTheme="minorHAnsi" w:hAnsiTheme="minorHAnsi"/>
+                <w:sz w:val="22"/>
+                <w:szCs w:val="22"/>
+                <w:lang w:val="en-US"/>
+              </w:rPr>
+              <w:t xml:space="preserve"> {client}</w:t>
             </w:r>
           </w:p>
           <w:p>
@@ -762,7 +771,7 @@
           <w:rFonts w:ascii="Calibri" w:hAnsi="Calibri" w:asciiTheme="minorHAnsi" w:hAnsiTheme="minorHAnsi"/>
           <w:lang w:val="en-US"/>
         </w:rPr>
-        <w:t xml:space="preserve">Dear Mr/Ms {client} , </w:t>
+        <w:t xml:space="preserve">Dear Mr/Ms , </w:t>
       </w:r>
     </w:p>
     <w:p>
@@ -818,25 +827,7 @@
           <w:szCs w:val="22"/>
           <w:lang w:val="en-GB" w:eastAsia="fr-FR"/>
         </w:rPr>
-        <w:t xml:space="preserve"> (</w:t>
-      </w:r>
-      <w:r>
-        <w:rPr>
-          <w:rFonts w:ascii="Calibri" w:hAnsi="Calibri" w:asciiTheme="minorHAnsi" w:hAnsiTheme="minorHAnsi"/>
-          <w:sz w:val="22"/>
-          <w:szCs w:val="22"/>
-          <w:lang w:val="en-GB" w:eastAsia="fr-FR"/>
-        </w:rPr>
-        <w:t>{TVA}</w:t>
-      </w:r>
-      <w:r>
-        <w:rPr>
-          <w:rFonts w:ascii="Calibri" w:hAnsi="Calibri" w:asciiTheme="minorHAnsi" w:hAnsiTheme="minorHAnsi"/>
-          <w:sz w:val="22"/>
-          <w:szCs w:val="22"/>
-          <w:lang w:val="en-GB" w:eastAsia="fr-FR"/>
-        </w:rPr>
-        <w:t xml:space="preserve">), as retainer regarding your case. </w:t>
+        <w:t xml:space="preserve"> ({TVA}), as retainer regarding your case. </w:t>
       </w:r>
     </w:p>
     <w:p>

</xml_diff>